<commit_message>
updated role in project
</commit_message>
<xml_diff>
--- a/Team_MembersCV_Jablonka.docx
+++ b/Team_MembersCV_Jablonka.docx
@@ -3,101 +3,130 @@
 <w:document xmlns:wpc="http://schemas.microsoft.com/office/word/2010/wordprocessingCanvas" xmlns:mo="http://schemas.microsoft.com/office/mac/office/2008/main" xmlns:mc="http://schemas.openxmlformats.org/markup-compatibility/2006" xmlns:mv="urn:schemas-microsoft-com:mac:vml" xmlns:o="urn:schemas-microsoft-com:office:office" xmlns:r="http://schemas.openxmlformats.org/officeDocument/2006/relationships" xmlns:m="http://schemas.openxmlformats.org/officeDocument/2006/math" xmlns:v="urn:schemas-microsoft-com:vml" xmlns:wp14="http://schemas.microsoft.com/office/word/2010/wordprocessingDrawing" xmlns:wp="http://schemas.openxmlformats.org/drawingml/2006/wordprocessingDrawing" xmlns:w10="urn:schemas-microsoft-com:office:word" xmlns:w="http://schemas.openxmlformats.org/wordprocessingml/2006/main" xmlns:w14="http://schemas.microsoft.com/office/word/2010/wordml" xmlns:w15="http://schemas.microsoft.com/office/word/2012/wordml" xmlns:wpg="http://schemas.microsoft.com/office/word/2010/wordprocessingGroup" xmlns:wpi="http://schemas.microsoft.com/office/word/2010/wordprocessingInk" xmlns:wne="http://schemas.microsoft.com/office/word/2006/wordml" xmlns:wps="http://schemas.microsoft.com/office/word/2010/wordprocessingShape" mc:Ignorable="w14 w15 wp14">
   <w:body>
     <w:p>
+      <w:r>
+        <w:rPr>
+          <w:b/>
+        </w:rPr>
+        <w:t>NAME, First Name</w:t>
+      </w:r>
+      <w:r>
+        <w:t>:</w:t>
+      </w:r>
+      <w:r>
+        <w:t xml:space="preserve"> JABLONKA, Pascale</w:t>
+      </w:r>
+    </w:p>
+    <w:p>
+      <w:pPr>
+        <w:rPr>
+          <w:lang w:val="fr-FR"/>
+        </w:rPr>
+      </w:pPr>
+      <w:r>
+        <w:rPr>
+          <w:b/>
+          <w:lang w:val="fr-FR"/>
+        </w:rPr>
+        <w:t>Affiliation</w:t>
+      </w:r>
+      <w:r>
+        <w:rPr>
+          <w:lang w:val="fr-FR"/>
+        </w:rPr>
+        <w:t xml:space="preserve"> Ecole Polytec</w:t>
+      </w:r>
+      <w:r>
+        <w:rPr>
+          <w:lang w:val="fr-FR"/>
+        </w:rPr>
+        <w:t>h</w:t>
+      </w:r>
+      <w:r>
+        <w:rPr>
+          <w:lang w:val="fr-FR"/>
+        </w:rPr>
+        <w:t>nique Fédérale de Lausanne (EPFL)</w:t>
+      </w:r>
+    </w:p>
+    <w:p>
+      <w:r>
+        <w:rPr>
+          <w:b/>
+        </w:rPr>
+        <w:t>Role in the project</w:t>
+      </w:r>
+      <w:r>
+        <w:t>:</w:t>
+      </w:r>
+      <w:r>
+        <w:t xml:space="preserve"> </w:t>
+      </w:r>
+      <w:r>
+        <w:t xml:space="preserve">Leader of </w:t>
+      </w:r>
+      <w:r>
+        <w:t xml:space="preserve">the </w:t>
+      </w:r>
+      <w:proofErr w:type="spellStart"/>
+      <w:r>
+        <w:t>SEEDisCS</w:t>
+      </w:r>
+      <w:proofErr w:type="spellEnd"/>
+      <w:r>
+        <w:t xml:space="preserve"> </w:t>
+      </w:r>
+      <w:proofErr w:type="spellStart"/>
+      <w:r>
+        <w:t>programme</w:t>
+      </w:r>
+      <w:proofErr w:type="spellEnd"/>
+      <w:r>
+        <w:t>: optical, NIR observations, id</w:t>
+      </w:r>
+      <w:r>
+        <w:t>entification of filamen</w:t>
+      </w:r>
+      <w:r>
+        <w:t>t</w:t>
+      </w:r>
+      <w:r>
+        <w:t xml:space="preserve">s around the </w:t>
+      </w:r>
+      <w:proofErr w:type="spellStart"/>
+      <w:r>
+        <w:t>EDisCS</w:t>
+      </w:r>
+      <w:proofErr w:type="spellEnd"/>
+      <w:r>
+        <w:t xml:space="preserve"> clusters</w:t>
+      </w:r>
+      <w:r>
+        <w:t>, follow-up with ALMA</w:t>
+      </w:r>
+      <w:r>
+        <w:t xml:space="preserve"> (Fig 1 of the application)</w:t>
+      </w:r>
+      <w:r>
+        <w:t xml:space="preserve">. Co-PI with F. Combes of the CO observations of the filaments around the </w:t>
+      </w:r>
+      <w:r>
+        <w:t xml:space="preserve">VIRGO </w:t>
+      </w:r>
+      <w:r>
+        <w:t>cluster.</w:t>
+      </w:r>
       <w:bookmarkStart w:id="0" w:name="_GoBack"/>
       <w:bookmarkEnd w:id="0"/>
-      <w:r>
-        <w:t xml:space="preserve">MEMBERS TEAM CV </w:t>
-      </w:r>
     </w:p>
     <w:p>
-      <w:pPr>
-        <w:rPr>
-          <w:lang w:val="fr-FR"/>
-        </w:rPr>
-      </w:pPr>
-      <w:r>
-        <w:rPr>
-          <w:lang w:val="fr-FR"/>
-        </w:rPr>
-        <w:t xml:space="preserve">NAME, First </w:t>
-      </w:r>
-      <w:proofErr w:type="gramStart"/>
-      <w:r>
-        <w:rPr>
-          <w:lang w:val="fr-FR"/>
-        </w:rPr>
-        <w:t>Name</w:t>
-      </w:r>
-      <w:r>
-        <w:rPr>
-          <w:lang w:val="fr-FR"/>
-        </w:rPr>
+      <w:r>
+        <w:rPr>
+          <w:b/>
+        </w:rPr>
+        <w:t>Current position</w:t>
+      </w:r>
+      <w:r>
         <w:t>:</w:t>
-      </w:r>
-      <w:proofErr w:type="gramEnd"/>
-      <w:r>
-        <w:rPr>
-          <w:lang w:val="fr-FR"/>
-        </w:rPr>
-        <w:t xml:space="preserve"> JABLONKA, Pascale</w:t>
-      </w:r>
-    </w:p>
-    <w:p>
-      <w:pPr>
-        <w:rPr>
-          <w:lang w:val="fr-FR"/>
-        </w:rPr>
-      </w:pPr>
-      <w:r>
-        <w:rPr>
-          <w:lang w:val="fr-FR"/>
-        </w:rPr>
-        <w:t>Affiliation</w:t>
-      </w:r>
-      <w:r>
-        <w:rPr>
-          <w:lang w:val="fr-FR"/>
-        </w:rPr>
-        <w:t xml:space="preserve"> Ecole Polytec</w:t>
-      </w:r>
-      <w:r>
-        <w:rPr>
-          <w:lang w:val="fr-FR"/>
-        </w:rPr>
-        <w:t>h</w:t>
-      </w:r>
-      <w:r>
-        <w:rPr>
-          <w:lang w:val="fr-FR"/>
-        </w:rPr>
-        <w:t>nique Fédérale de Lausanne (EPFL)</w:t>
-      </w:r>
-    </w:p>
-    <w:p>
-      <w:r>
-        <w:t>Role in the project</w:t>
-      </w:r>
-      <w:r>
-        <w:t>:</w:t>
-      </w:r>
-      <w:r>
-        <w:t xml:space="preserve"> </w:t>
-      </w:r>
-      <w:r>
-        <w:t xml:space="preserve"> Leader of </w:t>
-      </w:r>
-      <w:proofErr w:type="spellStart"/>
-      <w:r>
-        <w:t>SEEDisCS</w:t>
-      </w:r>
-      <w:proofErr w:type="spellEnd"/>
-      <w:r>
-        <w:t xml:space="preserve"> and VIRGO CO observations</w:t>
-      </w:r>
-    </w:p>
-    <w:p>
-      <w:r>
-        <w:t>Current position:</w:t>
       </w:r>
       <w:r>
         <w:t xml:space="preserve"> Professor. Scientific collaborator at EPFL.</w:t>
@@ -117,6 +146,9 @@
         </w:rPr>
       </w:pPr>
       <w:r>
+        <w:rPr>
+          <w:b/>
+        </w:rPr>
         <w:t>Former Position(s)</w:t>
       </w:r>
       <w:r>
@@ -133,7 +165,7 @@
     </w:p>
     <w:p>
       <w:pPr>
-        <w:pStyle w:val="ListParagraph"/>
+        <w:pStyle w:val="Pardeliste"/>
         <w:widowControl w:val="0"/>
         <w:numPr>
           <w:ilvl w:val="0"/>
@@ -196,7 +228,7 @@
     </w:p>
     <w:p>
       <w:pPr>
-        <w:pStyle w:val="ListParagraph"/>
+        <w:pStyle w:val="Pardeliste"/>
         <w:widowControl w:val="0"/>
         <w:numPr>
           <w:ilvl w:val="0"/>
@@ -242,7 +274,7 @@
     </w:p>
     <w:p>
       <w:pPr>
-        <w:pStyle w:val="ListParagraph"/>
+        <w:pStyle w:val="Pardeliste"/>
         <w:widowControl w:val="0"/>
         <w:numPr>
           <w:ilvl w:val="0"/>
@@ -424,7 +456,7 @@
     </w:p>
     <w:p>
       <w:pPr>
-        <w:pStyle w:val="ListParagraph"/>
+        <w:pStyle w:val="Pardeliste"/>
         <w:widowControl w:val="0"/>
         <w:numPr>
           <w:ilvl w:val="0"/>
@@ -436,6 +468,7 @@
         <w:spacing w:after="0"/>
         <w:rPr>
           <w:rFonts w:ascii="Times New Roman" w:hAnsi="Times New Roman" w:cs="Times New Roman"/>
+          <w:lang w:val="fr-FR"/>
         </w:rPr>
       </w:pPr>
       <w:r>
@@ -503,7 +536,7 @@
     </w:p>
     <w:p>
       <w:pPr>
-        <w:pStyle w:val="ListParagraph"/>
+        <w:pStyle w:val="Pardeliste"/>
         <w:widowControl w:val="0"/>
         <w:numPr>
           <w:ilvl w:val="0"/>
@@ -564,7 +597,7 @@
     </w:p>
     <w:p>
       <w:pPr>
-        <w:pStyle w:val="ListParagraph"/>
+        <w:pStyle w:val="Pardeliste"/>
         <w:widowControl w:val="0"/>
         <w:numPr>
           <w:ilvl w:val="0"/>
@@ -709,26 +742,44 @@
     <w:p>
       <w:pPr>
         <w:spacing w:after="0"/>
-      </w:pPr>
-      <w:r>
+        <w:rPr>
+          <w:b/>
+        </w:rPr>
+      </w:pPr>
+      <w:r>
+        <w:rPr>
+          <w:b/>
+        </w:rPr>
         <w:t>Services</w:t>
       </w:r>
       <w:r>
+        <w:rPr>
+          <w:b/>
+        </w:rPr>
         <w:t xml:space="preserve"> in National and</w:t>
       </w:r>
       <w:r>
+        <w:rPr>
+          <w:b/>
+        </w:rPr>
         <w:t>/or</w:t>
       </w:r>
       <w:r>
+        <w:rPr>
+          <w:b/>
+        </w:rPr>
         <w:t xml:space="preserve"> International Committees (last ones)</w:t>
       </w:r>
       <w:r>
+        <w:rPr>
+          <w:b/>
+        </w:rPr>
         <w:t>:</w:t>
       </w:r>
     </w:p>
     <w:p>
       <w:pPr>
-        <w:pStyle w:val="ListParagraph"/>
+        <w:pStyle w:val="Pardeliste"/>
         <w:widowControl w:val="0"/>
         <w:numPr>
           <w:ilvl w:val="0"/>
@@ -755,7 +806,6 @@
       <w:r>
         <w:rPr>
           <w:rFonts w:ascii="Times" w:hAnsi="Times" w:cs="Times"/>
-          <w:b/>
           <w:bCs/>
           <w:sz w:val="26"/>
           <w:szCs w:val="26"/>
@@ -768,12 +818,19 @@
           <w:sz w:val="26"/>
           <w:szCs w:val="26"/>
         </w:rPr>
-        <w:t xml:space="preserve">. 2016-2020 </w:t>
-      </w:r>
-      <w:r>
-        <w:rPr>
-          <w:rFonts w:ascii="Times" w:hAnsi="Times" w:cs="Times"/>
-          <w:b/>
+        <w:t>.</w:t>
+      </w:r>
+      <w:r>
+        <w:rPr>
+          <w:rFonts w:ascii="Times" w:hAnsi="Times" w:cs="Times"/>
+          <w:sz w:val="26"/>
+          <w:szCs w:val="26"/>
+        </w:rPr>
+        <w:t xml:space="preserve"> 2016-2020 </w:t>
+      </w:r>
+      <w:r>
+        <w:rPr>
+          <w:rFonts w:ascii="Times" w:hAnsi="Times" w:cs="Times"/>
           <w:bCs/>
           <w:sz w:val="26"/>
           <w:szCs w:val="26"/>
@@ -786,7 +843,15 @@
           <w:sz w:val="26"/>
           <w:szCs w:val="26"/>
         </w:rPr>
-        <w:t xml:space="preserve">, </w:t>
+        <w:t>,</w:t>
+      </w:r>
+      <w:r>
+        <w:rPr>
+          <w:rFonts w:ascii="Times" w:hAnsi="Times" w:cs="Times"/>
+          <w:sz w:val="26"/>
+          <w:szCs w:val="26"/>
+        </w:rPr>
+        <w:t xml:space="preserve"> </w:t>
       </w:r>
       <w:r>
         <w:rPr>
@@ -809,7 +874,7 @@
     </w:p>
     <w:p>
       <w:pPr>
-        <w:pStyle w:val="ListParagraph"/>
+        <w:pStyle w:val="Pardeliste"/>
         <w:widowControl w:val="0"/>
         <w:numPr>
           <w:ilvl w:val="0"/>
@@ -836,7 +901,6 @@
       <w:r>
         <w:rPr>
           <w:rFonts w:ascii="Times" w:hAnsi="Times" w:cs="Times"/>
-          <w:b/>
           <w:bCs/>
           <w:sz w:val="26"/>
           <w:szCs w:val="26"/>
@@ -849,7 +913,15 @@
           <w:sz w:val="26"/>
           <w:szCs w:val="26"/>
         </w:rPr>
-        <w:t xml:space="preserve">, </w:t>
+        <w:t>,</w:t>
+      </w:r>
+      <w:r>
+        <w:rPr>
+          <w:rFonts w:ascii="Times" w:hAnsi="Times" w:cs="Times"/>
+          <w:sz w:val="26"/>
+          <w:szCs w:val="26"/>
+        </w:rPr>
+        <w:t xml:space="preserve"> </w:t>
       </w:r>
       <w:r>
         <w:rPr>
@@ -872,7 +944,7 @@
     </w:p>
     <w:p>
       <w:pPr>
-        <w:pStyle w:val="ListParagraph"/>
+        <w:pStyle w:val="Pardeliste"/>
         <w:widowControl w:val="0"/>
         <w:numPr>
           <w:ilvl w:val="0"/>
@@ -886,14 +958,13 @@
           <w:rFonts w:ascii="Times" w:hAnsi="Times" w:cs="Times"/>
         </w:rPr>
       </w:pPr>
-      <w:proofErr w:type="gramStart"/>
-      <w:r>
-        <w:rPr>
-          <w:rFonts w:ascii="Times" w:hAnsi="Times" w:cs="Times"/>
-          <w:sz w:val="26"/>
-          <w:szCs w:val="26"/>
-        </w:rPr>
-        <w:t xml:space="preserve">2016 </w:t>
+      <w:r>
+        <w:rPr>
+          <w:rFonts w:ascii="Times" w:hAnsi="Times" w:cs="Times"/>
+          <w:sz w:val="26"/>
+          <w:szCs w:val="26"/>
+        </w:rPr>
+        <w:t>2016</w:t>
       </w:r>
       <w:r>
         <w:rPr>
@@ -904,36 +975,32 @@
       <w:r>
         <w:rPr>
           <w:rFonts w:ascii="Times" w:hAnsi="Times" w:cs="Times"/>
-          <w:b/>
           <w:bCs/>
           <w:sz w:val="26"/>
           <w:szCs w:val="26"/>
         </w:rPr>
-        <w:t>European</w:t>
-      </w:r>
-      <w:proofErr w:type="gramEnd"/>
-      <w:r>
-        <w:rPr>
-          <w:rFonts w:ascii="Times" w:hAnsi="Times" w:cs="Times"/>
-          <w:b/>
-          <w:bCs/>
-          <w:sz w:val="26"/>
-          <w:szCs w:val="26"/>
-        </w:rPr>
-        <w:t xml:space="preserve"> H2020 expert</w:t>
-      </w:r>
-      <w:r>
-        <w:rPr>
-          <w:rFonts w:ascii="Times" w:hAnsi="Times" w:cs="Times"/>
-          <w:sz w:val="26"/>
-          <w:szCs w:val="26"/>
-        </w:rPr>
-        <w:t xml:space="preserve">, </w:t>
+        <w:t>European H2020 expert</w:t>
+      </w:r>
+      <w:r>
+        <w:rPr>
+          <w:rFonts w:ascii="Times" w:hAnsi="Times" w:cs="Times"/>
+          <w:sz w:val="26"/>
+          <w:szCs w:val="26"/>
+        </w:rPr>
+        <w:t>,</w:t>
+      </w:r>
+      <w:r>
+        <w:rPr>
+          <w:rFonts w:ascii="Times" w:hAnsi="Times" w:cs="Times"/>
+          <w:sz w:val="26"/>
+          <w:szCs w:val="26"/>
+        </w:rPr>
+        <w:t xml:space="preserve"> </w:t>
       </w:r>
     </w:p>
     <w:p>
       <w:pPr>
-        <w:pStyle w:val="ListParagraph"/>
+        <w:pStyle w:val="Pardeliste"/>
         <w:widowControl w:val="0"/>
         <w:numPr>
           <w:ilvl w:val="0"/>
@@ -962,7 +1029,6 @@
       <w:r>
         <w:rPr>
           <w:rFonts w:ascii="Times" w:hAnsi="Times" w:cs="Times"/>
-          <w:b/>
           <w:bCs/>
           <w:sz w:val="26"/>
           <w:szCs w:val="26"/>
@@ -973,7 +1039,6 @@
       <w:r>
         <w:rPr>
           <w:rFonts w:ascii="Times" w:hAnsi="Times" w:cs="Times"/>
-          <w:b/>
           <w:bCs/>
           <w:sz w:val="26"/>
           <w:szCs w:val="26"/>
@@ -984,7 +1049,6 @@
       <w:r>
         <w:rPr>
           <w:rFonts w:ascii="Times" w:hAnsi="Times" w:cs="Times"/>
-          <w:b/>
           <w:bCs/>
           <w:sz w:val="26"/>
           <w:szCs w:val="26"/>
@@ -995,7 +1059,6 @@
       <w:r>
         <w:rPr>
           <w:rFonts w:ascii="Times" w:hAnsi="Times" w:cs="Times"/>
-          <w:b/>
           <w:bCs/>
           <w:sz w:val="26"/>
           <w:szCs w:val="26"/>
@@ -1006,12 +1069,21 @@
       <w:r>
         <w:rPr>
           <w:rFonts w:ascii="Times" w:hAnsi="Times" w:cs="Times"/>
-          <w:b/>
           <w:bCs/>
           <w:sz w:val="26"/>
           <w:szCs w:val="26"/>
         </w:rPr>
-        <w:t xml:space="preserve"> national du CNRS, Section 17)</w:t>
+        <w:t xml:space="preserve"> national du CNRS, Section 17</w:t>
+      </w:r>
+      <w:r>
+        <w:rPr>
+          <w:rFonts w:ascii="Times" w:hAnsi="Times" w:cs="Times"/>
+          <w:b/>
+          <w:bCs/>
+          <w:sz w:val="26"/>
+          <w:szCs w:val="26"/>
+        </w:rPr>
+        <w:t>)</w:t>
       </w:r>
     </w:p>
     <w:p/>
@@ -1025,7 +1097,7 @@
     </w:p>
     <w:p>
       <w:pPr>
-        <w:pStyle w:val="ListParagraph"/>
+        <w:pStyle w:val="Pardeliste"/>
         <w:numPr>
           <w:ilvl w:val="0"/>
           <w:numId w:val="3"/>
@@ -1109,7 +1181,7 @@
     </w:p>
     <w:p>
       <w:pPr>
-        <w:pStyle w:val="ListParagraph"/>
+        <w:pStyle w:val="Pardeliste"/>
         <w:numPr>
           <w:ilvl w:val="0"/>
           <w:numId w:val="3"/>
@@ -1261,7 +1333,7 @@
     </w:p>
     <w:p>
       <w:pPr>
-        <w:pStyle w:val="ListParagraph"/>
+        <w:pStyle w:val="Pardeliste"/>
         <w:numPr>
           <w:ilvl w:val="0"/>
           <w:numId w:val="3"/>
@@ -1391,7 +1463,7 @@
     </w:p>
     <w:p>
       <w:pPr>
-        <w:pStyle w:val="ListParagraph"/>
+        <w:pStyle w:val="Pardeliste"/>
         <w:spacing w:after="0"/>
         <w:ind w:left="360"/>
         <w:rPr>
@@ -2173,13 +2245,13 @@
     <w:qFormat/>
     <w:rsid w:val="000C2772"/>
   </w:style>
-  <w:style w:type="character" w:default="1" w:styleId="DefaultParagraphFont">
+  <w:style w:type="character" w:default="1" w:styleId="Policepardfaut">
     <w:name w:val="Default Paragraph Font"/>
     <w:uiPriority w:val="1"/>
     <w:semiHidden/>
     <w:unhideWhenUsed/>
   </w:style>
-  <w:style w:type="table" w:default="1" w:styleId="TableNormal">
+  <w:style w:type="table" w:default="1" w:styleId="TableauNormal">
     <w:name w:val="Normal Table"/>
     <w:uiPriority w:val="99"/>
     <w:semiHidden/>
@@ -2194,13 +2266,13 @@
       </w:tblCellMar>
     </w:tblPr>
   </w:style>
-  <w:style w:type="numbering" w:default="1" w:styleId="NoList">
+  <w:style w:type="numbering" w:default="1" w:styleId="Aucuneliste">
     <w:name w:val="No List"/>
     <w:uiPriority w:val="99"/>
     <w:semiHidden/>
     <w:unhideWhenUsed/>
   </w:style>
-  <w:style w:type="paragraph" w:styleId="ListParagraph">
+  <w:style w:type="paragraph" w:styleId="Pardeliste">
     <w:name w:val="List Paragraph"/>
     <w:basedOn w:val="Normal"/>
     <w:uiPriority w:val="34"/>
@@ -2211,9 +2283,9 @@
       <w:contextualSpacing/>
     </w:pPr>
   </w:style>
-  <w:style w:type="character" w:styleId="Hyperlink">
+  <w:style w:type="character" w:styleId="Lienhypertexte">
     <w:name w:val="Hyperlink"/>
-    <w:basedOn w:val="DefaultParagraphFont"/>
+    <w:basedOn w:val="Policepardfaut"/>
     <w:uiPriority w:val="99"/>
     <w:semiHidden/>
     <w:unhideWhenUsed/>

</xml_diff>